<commit_message>
Update C++ Basics (Chapter 1).docx
</commit_message>
<xml_diff>
--- a/C++ Basics (Chapter 1).docx
+++ b/C++ Basics (Chapter 1).docx
@@ -236,34 +236,309 @@
         </w:numPr>
       </w:pPr>
       <w:r>
-        <w:t xml:space="preserve">Note: Every C++ program must have a function named </w:t>
-      </w:r>
-      <w:r>
         <w:rPr>
           <w:b/>
           <w:bCs/>
-        </w:rPr>
-        <w:t>main</w:t>
+          <w:i/>
+          <w:iCs/>
+        </w:rPr>
+        <w:t xml:space="preserve">Identifier: </w:t>
+      </w:r>
+      <w:r>
+        <w:t>Name of function.</w:t>
+      </w:r>
+    </w:p>
+    <w:p>
+      <w:pPr>
+        <w:pStyle w:val="ListParagraph"/>
+      </w:pPr>
+    </w:p>
+    <w:p>
+      <w:pPr>
+        <w:pStyle w:val="ListParagraph"/>
+        <w:numPr>
+          <w:ilvl w:val="0"/>
+          <w:numId w:val="1"/>
+        </w:numPr>
+        <w:rPr>
+          <w:sz w:val="22"/>
+          <w:szCs w:val="22"/>
+        </w:rPr>
+      </w:pPr>
+      <w:r>
+        <w:rPr>
+          <w:sz w:val="22"/>
+          <w:szCs w:val="22"/>
+        </w:rPr>
+        <w:t xml:space="preserve">Note: Every C++ program must have a function named </w:t>
       </w:r>
       <w:r>
         <w:rPr>
           <w:b/>
           <w:bCs/>
-        </w:rPr>
-        <w:t xml:space="preserve">. </w:t>
-      </w:r>
-      <w:r>
+          <w:sz w:val="22"/>
+          <w:szCs w:val="22"/>
+        </w:rPr>
+        <w:t xml:space="preserve">main. </w:t>
+      </w:r>
+      <w:r>
+        <w:rPr>
+          <w:sz w:val="22"/>
+          <w:szCs w:val="22"/>
+        </w:rPr>
         <w:t xml:space="preserve">When the program is run, the </w:t>
       </w:r>
       <w:r>
         <w:rPr>
           <w:b/>
           <w:bCs/>
+          <w:sz w:val="22"/>
+          <w:szCs w:val="22"/>
         </w:rPr>
         <w:t xml:space="preserve">main </w:t>
       </w:r>
       <w:r>
+        <w:rPr>
+          <w:sz w:val="22"/>
+          <w:szCs w:val="22"/>
+        </w:rPr>
         <w:t>function is executed in sequential order.</w:t>
+      </w:r>
+    </w:p>
+    <w:p>
+      <w:r>
+        <w:rPr>
+          <w:b/>
+          <w:bCs/>
+        </w:rPr>
+        <w:t>Cout: “</w:t>
+      </w:r>
+      <w:r>
+        <w:t>Character Output”</w:t>
+      </w:r>
+    </w:p>
+    <w:p>
+      <w:r>
+        <w:rPr>
+          <w:b/>
+          <w:bCs/>
+        </w:rPr>
+        <w:t xml:space="preserve">Syntax: </w:t>
+      </w:r>
+      <w:r>
+        <w:t>Rules that govern how sentences are constructed in a language.</w:t>
+      </w:r>
+    </w:p>
+    <w:p>
+      <w:pPr>
+        <w:pStyle w:val="ListParagraph"/>
+        <w:numPr>
+          <w:ilvl w:val="0"/>
+          <w:numId w:val="1"/>
+        </w:numPr>
+      </w:pPr>
+      <w:r>
+        <w:rPr>
+          <w:b/>
+          <w:bCs/>
+        </w:rPr>
+        <w:t xml:space="preserve">Syntax error: </w:t>
+      </w:r>
+      <w:r>
+        <w:t>Violating syntax rules of a language, detected by the compiler.</w:t>
+      </w:r>
+    </w:p>
+    <w:p>
+      <w:pPr>
+        <w:rPr>
+          <w:b/>
+          <w:bCs/>
+        </w:rPr>
+      </w:pPr>
+      <w:r>
+        <w:rPr>
+          <w:b/>
+          <w:bCs/>
+        </w:rPr>
+        <w:t xml:space="preserve">Quiz: </w:t>
+      </w:r>
+    </w:p>
+    <w:p>
+      <w:r>
+        <w:t xml:space="preserve">What is a statement? </w:t>
+      </w:r>
+    </w:p>
+    <w:p>
+      <w:pPr>
+        <w:rPr>
+          <w:i/>
+          <w:iCs/>
+        </w:rPr>
+      </w:pPr>
+      <w:r>
+        <w:rPr>
+          <w:i/>
+          <w:iCs/>
+        </w:rPr>
+        <w:t>A statement is an instruction that performs an action.</w:t>
+      </w:r>
+    </w:p>
+    <w:p>
+      <w:r>
+        <w:t>What is a function?</w:t>
+      </w:r>
+    </w:p>
+    <w:p>
+      <w:pPr>
+        <w:rPr>
+          <w:i/>
+          <w:iCs/>
+        </w:rPr>
+      </w:pPr>
+      <w:r>
+        <w:rPr>
+          <w:i/>
+          <w:iCs/>
+        </w:rPr>
+        <w:t>A function is a collection of statements that gets executed sequentially.</w:t>
+      </w:r>
+    </w:p>
+    <w:p>
+      <w:r>
+        <w:t>What is the name of the function that all programs must have?</w:t>
+      </w:r>
+    </w:p>
+    <w:p>
+      <w:pPr>
+        <w:rPr>
+          <w:i/>
+          <w:iCs/>
+        </w:rPr>
+      </w:pPr>
+      <w:r>
+        <w:rPr>
+          <w:i/>
+          <w:iCs/>
+        </w:rPr>
+        <w:t xml:space="preserve">The </w:t>
+      </w:r>
+      <w:r>
+        <w:rPr>
+          <w:b/>
+          <w:bCs/>
+          <w:i/>
+          <w:iCs/>
+        </w:rPr>
+        <w:t xml:space="preserve">main </w:t>
+      </w:r>
+      <w:r>
+        <w:rPr>
+          <w:i/>
+          <w:iCs/>
+        </w:rPr>
+        <w:t>function.</w:t>
+      </w:r>
+    </w:p>
+    <w:p>
+      <w:r>
+        <w:t>When a program is run, where does the execution start?</w:t>
+      </w:r>
+    </w:p>
+    <w:p>
+      <w:r>
+        <w:rPr>
+          <w:i/>
+          <w:iCs/>
+        </w:rPr>
+        <w:t>The execution starts from top to bottom.</w:t>
+      </w:r>
+      <w:r>
+        <w:rPr>
+          <w:i/>
+          <w:iCs/>
+        </w:rPr>
+        <w:t xml:space="preserve"> X (</w:t>
+      </w:r>
+      <w:r>
+        <w:t xml:space="preserve">Sol. Execution starts with the first statement inside the </w:t>
+      </w:r>
+      <w:r>
+        <w:rPr>
+          <w:b/>
+          <w:bCs/>
+        </w:rPr>
+        <w:t xml:space="preserve">main </w:t>
+      </w:r>
+      <w:r>
+        <w:t>function.)</w:t>
+      </w:r>
+    </w:p>
+    <w:p>
+      <w:r>
+        <w:t>What symbols are statements in C++ often ended with?</w:t>
+      </w:r>
+    </w:p>
+    <w:p>
+      <w:pPr>
+        <w:rPr>
+          <w:i/>
+          <w:iCs/>
+        </w:rPr>
+      </w:pPr>
+      <w:r>
+        <w:rPr>
+          <w:i/>
+          <w:iCs/>
+        </w:rPr>
+        <w:t>The ‘;’ or semicolon symbol is used to end statements.</w:t>
+      </w:r>
+    </w:p>
+    <w:p>
+      <w:r>
+        <w:t>What is a syntax error?</w:t>
+      </w:r>
+    </w:p>
+    <w:p>
+      <w:pPr>
+        <w:rPr>
+          <w:i/>
+          <w:iCs/>
+        </w:rPr>
+      </w:pPr>
+      <w:r>
+        <w:rPr>
+          <w:i/>
+          <w:iCs/>
+        </w:rPr>
+        <w:lastRenderedPageBreak/>
+        <w:t>A syntax error is a compile error (</w:t>
+      </w:r>
+      <w:r>
+        <w:t xml:space="preserve">occurs at compilation) </w:t>
+      </w:r>
+      <w:r>
+        <w:rPr>
+          <w:i/>
+          <w:iCs/>
+        </w:rPr>
+        <w:t>that happens with incorrect grammar of a programming language.</w:t>
+      </w:r>
+    </w:p>
+    <w:p>
+      <w:r>
+        <w:t>What is the C++ standard library?</w:t>
+      </w:r>
+    </w:p>
+    <w:p>
+      <w:r>
+        <w:rPr>
+          <w:i/>
+          <w:iCs/>
+        </w:rPr>
+        <w:t>A library containing basic functions. (</w:t>
+      </w:r>
+      <w:r>
+        <w:t>Sol. A library file is a collection of precompiled code that has been “packaged up” for reuse in other programs. The C++ standard library is a library that ships with C++. It contains additional functionality to use in your programs.)</w:t>
       </w:r>
     </w:p>
     <w:sectPr>

</xml_diff>

<commit_message>
a lotta stuff (finished chap 1)
</commit_message>
<xml_diff>
--- a/C++ Basics (Chapter 1).docx
+++ b/C++ Basics (Chapter 1).docx
@@ -8987,6 +8987,9 @@
         <w:jc w:val="both"/>
       </w:pPr>
       <w:r>
+        <w:rPr>
+          <w:noProof/>
+        </w:rPr>
         <w:drawing>
           <wp:inline distT="0" distB="0" distL="0" distR="0" wp14:anchorId="1AF8520C" wp14:editId="2F658BC0">
             <wp:extent cx="5731510" cy="2250440"/>
@@ -9122,6 +9125,9 @@
         <w:jc w:val="both"/>
       </w:pPr>
       <w:r>
+        <w:rPr>
+          <w:noProof/>
+        </w:rPr>
         <w:drawing>
           <wp:inline distT="0" distB="0" distL="0" distR="0" wp14:anchorId="1F1630BC" wp14:editId="31586295">
             <wp:extent cx="4963218" cy="2429214"/>
@@ -9933,6 +9939,9 @@
         <w:jc w:val="both"/>
       </w:pPr>
       <w:r>
+        <w:rPr>
+          <w:noProof/>
+        </w:rPr>
         <w:lastRenderedPageBreak/>
         <w:drawing>
           <wp:inline distT="0" distB="0" distL="0" distR="0" wp14:anchorId="36BDC166" wp14:editId="5F140697">
@@ -10001,6 +10010,9 @@
         <w:jc w:val="both"/>
       </w:pPr>
       <w:r>
+        <w:rPr>
+          <w:noProof/>
+        </w:rPr>
         <w:drawing>
           <wp:inline distT="0" distB="0" distL="0" distR="0" wp14:anchorId="28E74FFA" wp14:editId="37FF6AF4">
             <wp:extent cx="5731510" cy="976630"/>
@@ -10110,6 +10122,9 @@
         <w:jc w:val="both"/>
       </w:pPr>
       <w:r>
+        <w:rPr>
+          <w:noProof/>
+        </w:rPr>
         <w:drawing>
           <wp:inline distT="0" distB="0" distL="0" distR="0" wp14:anchorId="15F2AF40" wp14:editId="6830652C">
             <wp:extent cx="5731510" cy="647700"/>
@@ -10203,6 +10218,9 @@
         <w:jc w:val="both"/>
       </w:pPr>
       <w:r>
+        <w:rPr>
+          <w:noProof/>
+        </w:rPr>
         <w:drawing>
           <wp:inline distT="0" distB="0" distL="0" distR="0" wp14:anchorId="4C484B76" wp14:editId="360ABB8E">
             <wp:extent cx="5731510" cy="286385"/>
@@ -10329,34 +10347,14 @@
         <w:rPr>
           <w:b/>
           <w:bCs/>
-          <w:lang w:val="fr-FR"/>
-        </w:rPr>
-      </w:pPr>
-      <w:r>
-        <w:rPr>
-          <w:b/>
-          <w:bCs/>
-          <w:lang w:val="fr-FR"/>
-        </w:rPr>
-        <w:t xml:space="preserve">Expression </w:t>
-      </w:r>
-      <w:proofErr w:type="spellStart"/>
-      <w:r>
-        <w:rPr>
-          <w:b/>
-          <w:bCs/>
-          <w:lang w:val="fr-FR"/>
-        </w:rPr>
-        <w:t>statements</w:t>
-      </w:r>
-      <w:proofErr w:type="spellEnd"/>
-      <w:r>
-        <w:rPr>
-          <w:b/>
-          <w:bCs/>
-          <w:lang w:val="fr-FR"/>
-        </w:rPr>
-        <w:t xml:space="preserve"> –</w:t>
+        </w:rPr>
+      </w:pPr>
+      <w:r>
+        <w:rPr>
+          <w:b/>
+          <w:bCs/>
+        </w:rPr>
+        <w:t>Expression statements –</w:t>
       </w:r>
     </w:p>
     <w:p>
@@ -11113,6 +11111,9 @@
         <w:jc w:val="both"/>
       </w:pPr>
       <w:r>
+        <w:rPr>
+          <w:noProof/>
+        </w:rPr>
         <w:lastRenderedPageBreak/>
         <w:drawing>
           <wp:inline distT="0" distB="0" distL="0" distR="0" wp14:anchorId="3285481A" wp14:editId="3E2BE569">
@@ -11197,6 +11198,1373 @@
       <w:pPr>
         <w:spacing w:before="240"/>
         <w:jc w:val="both"/>
+        <w:rPr>
+          <w:b/>
+          <w:bCs/>
+          <w:sz w:val="28"/>
+          <w:szCs w:val="28"/>
+        </w:rPr>
+      </w:pPr>
+      <w:r>
+        <w:rPr>
+          <w:b/>
+          <w:bCs/>
+          <w:sz w:val="28"/>
+          <w:szCs w:val="28"/>
+        </w:rPr>
+        <w:t>First Program –</w:t>
+      </w:r>
+    </w:p>
+    <w:p>
+      <w:pPr>
+        <w:spacing w:before="240"/>
+        <w:jc w:val="both"/>
+        <w:rPr>
+          <w:b/>
+          <w:bCs/>
+        </w:rPr>
+      </w:pPr>
+      <w:r>
+        <w:rPr>
+          <w:b/>
+          <w:bCs/>
+        </w:rPr>
+        <w:t>Multiple by 2 –</w:t>
+      </w:r>
+    </w:p>
+    <w:p>
+      <w:pPr>
+        <w:spacing w:before="240"/>
+        <w:jc w:val="both"/>
+      </w:pPr>
+      <w:r>
+        <w:t>Write a program that takes an integer as input and prints the value multiplied by 2.</w:t>
+      </w:r>
+    </w:p>
+    <w:p>
+      <w:pPr>
+        <w:spacing w:before="240"/>
+        <w:jc w:val="both"/>
+      </w:pPr>
+      <w:r>
+        <w:t>#include &lt;iostream&gt;</w:t>
+      </w:r>
+    </w:p>
+    <w:p>
+      <w:pPr>
+        <w:spacing w:before="240"/>
+        <w:jc w:val="both"/>
+      </w:pPr>
+      <w:r>
+        <w:t xml:space="preserve">Int main () </w:t>
+      </w:r>
+    </w:p>
+    <w:p>
+      <w:pPr>
+        <w:spacing w:before="240"/>
+        <w:jc w:val="both"/>
+      </w:pPr>
+      <w:r>
+        <w:t>{</w:t>
+      </w:r>
+    </w:p>
+    <w:p>
+      <w:pPr>
+        <w:spacing w:before="240"/>
+        <w:jc w:val="both"/>
+      </w:pPr>
+      <w:r>
+        <w:tab/>
+      </w:r>
+      <w:proofErr w:type="gramStart"/>
+      <w:r>
+        <w:t>Std::</w:t>
+      </w:r>
+      <w:proofErr w:type="spellStart"/>
+      <w:proofErr w:type="gramEnd"/>
+      <w:r>
+        <w:t>cout</w:t>
+      </w:r>
+      <w:proofErr w:type="spellEnd"/>
+      <w:r>
+        <w:t xml:space="preserve"> &lt;&lt; “Enter an integer: “;  </w:t>
+      </w:r>
+      <w:r>
+        <w:tab/>
+        <w:t>// requests</w:t>
+      </w:r>
+      <w:r>
+        <w:t xml:space="preserve"> user input</w:t>
+      </w:r>
+    </w:p>
+    <w:p>
+      <w:pPr>
+        <w:spacing w:before="240"/>
+        <w:jc w:val="both"/>
+      </w:pPr>
+      <w:r>
+        <w:tab/>
+      </w:r>
+      <w:r>
+        <w:t xml:space="preserve">Int num </w:t>
+      </w:r>
+      <w:proofErr w:type="gramStart"/>
+      <w:r>
+        <w:t>{ }</w:t>
+      </w:r>
+      <w:proofErr w:type="gramEnd"/>
+      <w:r>
+        <w:t xml:space="preserve">; </w:t>
+      </w:r>
+      <w:r>
+        <w:tab/>
+      </w:r>
+      <w:r>
+        <w:tab/>
+      </w:r>
+      <w:r>
+        <w:tab/>
+      </w:r>
+      <w:r>
+        <w:tab/>
+        <w:t>// initializes variable to store value.</w:t>
+      </w:r>
+      <w:r>
+        <w:br/>
+      </w:r>
+      <w:r>
+        <w:tab/>
+      </w:r>
+      <w:r>
+        <w:t>std::</w:t>
+      </w:r>
+      <w:proofErr w:type="spellStart"/>
+      <w:r>
+        <w:t>cin</w:t>
+      </w:r>
+      <w:proofErr w:type="spellEnd"/>
+      <w:r>
+        <w:t xml:space="preserve"> &gt;&gt; num; </w:t>
+      </w:r>
+      <w:r>
+        <w:tab/>
+      </w:r>
+      <w:r>
+        <w:tab/>
+      </w:r>
+      <w:r>
+        <w:tab/>
+        <w:t>// stores value in</w:t>
+      </w:r>
+      <w:r>
+        <w:t xml:space="preserve"> variable, overwriting value.</w:t>
+      </w:r>
+    </w:p>
+    <w:p>
+      <w:pPr>
+        <w:spacing w:before="240"/>
+        <w:jc w:val="both"/>
+      </w:pPr>
+      <w:r>
+        <w:tab/>
+      </w:r>
+      <w:proofErr w:type="gramStart"/>
+      <w:r>
+        <w:t>Std::</w:t>
+      </w:r>
+      <w:proofErr w:type="spellStart"/>
+      <w:proofErr w:type="gramEnd"/>
+      <w:r>
+        <w:t>cout</w:t>
+      </w:r>
+      <w:proofErr w:type="spellEnd"/>
+      <w:r>
+        <w:t xml:space="preserve"> &lt;&lt; “Double &lt;&lt; num &lt;&lt; “ is: “ &lt;&lt; num * 2;</w:t>
+      </w:r>
+    </w:p>
+    <w:p>
+      <w:pPr>
+        <w:spacing w:before="240"/>
+        <w:jc w:val="both"/>
+      </w:pPr>
+      <w:r>
+        <w:lastRenderedPageBreak/>
+        <w:t>}</w:t>
+      </w:r>
+    </w:p>
+    <w:p>
+      <w:pPr>
+        <w:spacing w:before="240"/>
+        <w:jc w:val="both"/>
+        <w:rPr>
+          <w:b/>
+          <w:bCs/>
+        </w:rPr>
+      </w:pPr>
+      <w:r>
+        <w:rPr>
+          <w:b/>
+          <w:bCs/>
+        </w:rPr>
+        <w:t>Multiply by 2 and 3 (continued) –</w:t>
+      </w:r>
+    </w:p>
+    <w:p>
+      <w:pPr>
+        <w:spacing w:before="240"/>
+        <w:jc w:val="both"/>
+      </w:pPr>
+      <w:r>
+        <w:t>Include &lt;iostream&gt;</w:t>
+      </w:r>
+    </w:p>
+    <w:p>
+      <w:pPr>
+        <w:spacing w:before="240"/>
+        <w:jc w:val="both"/>
+      </w:pPr>
+      <w:r>
+        <w:t xml:space="preserve">Int main () </w:t>
+      </w:r>
+    </w:p>
+    <w:p>
+      <w:pPr>
+        <w:spacing w:before="240"/>
+        <w:jc w:val="both"/>
+      </w:pPr>
+      <w:r>
+        <w:t xml:space="preserve">{ </w:t>
+      </w:r>
+    </w:p>
+    <w:p>
+      <w:pPr>
+        <w:spacing w:before="240"/>
+        <w:jc w:val="both"/>
+      </w:pPr>
+      <w:r>
+        <w:tab/>
+      </w:r>
+      <w:proofErr w:type="gramStart"/>
+      <w:r>
+        <w:t>Std::</w:t>
+      </w:r>
+      <w:proofErr w:type="spellStart"/>
+      <w:proofErr w:type="gramEnd"/>
+      <w:r>
+        <w:t>cout</w:t>
+      </w:r>
+      <w:proofErr w:type="spellEnd"/>
+      <w:r>
+        <w:t xml:space="preserve"> &lt;&lt; “Enter an integer: “;</w:t>
+      </w:r>
+    </w:p>
+    <w:p>
+      <w:pPr>
+        <w:spacing w:before="240"/>
+        <w:jc w:val="both"/>
+      </w:pPr>
+      <w:r>
+        <w:tab/>
+        <w:t xml:space="preserve">Int num </w:t>
+      </w:r>
+      <w:proofErr w:type="gramStart"/>
+      <w:r>
+        <w:t>{ }</w:t>
+      </w:r>
+      <w:proofErr w:type="gramEnd"/>
+      <w:r>
+        <w:t>;</w:t>
+      </w:r>
+    </w:p>
+    <w:p>
+      <w:pPr>
+        <w:spacing w:before="240"/>
+        <w:jc w:val="both"/>
+      </w:pPr>
+      <w:r>
+        <w:tab/>
+      </w:r>
+      <w:proofErr w:type="gramStart"/>
+      <w:r>
+        <w:t>Std::</w:t>
+      </w:r>
+      <w:proofErr w:type="spellStart"/>
+      <w:proofErr w:type="gramEnd"/>
+      <w:r>
+        <w:t>cin</w:t>
+      </w:r>
+      <w:proofErr w:type="spellEnd"/>
+      <w:r>
+        <w:t xml:space="preserve"> &gt;&gt; num;</w:t>
+      </w:r>
+    </w:p>
+    <w:p>
+      <w:pPr>
+        <w:spacing w:before="240"/>
+        <w:jc w:val="both"/>
+      </w:pPr>
+      <w:r>
+        <w:tab/>
+      </w:r>
+      <w:proofErr w:type="gramStart"/>
+      <w:r>
+        <w:t>Std::</w:t>
+      </w:r>
+      <w:proofErr w:type="spellStart"/>
+      <w:proofErr w:type="gramEnd"/>
+      <w:r>
+        <w:t>cout</w:t>
+      </w:r>
+      <w:proofErr w:type="spellEnd"/>
+      <w:r>
+        <w:t xml:space="preserve"> &lt;&lt; “Double “ &lt;&lt; num &lt;&lt; “ is: “ &lt;&lt; num * 2 &lt;&lt; ‘\n’;</w:t>
+      </w:r>
+    </w:p>
+    <w:p>
+      <w:pPr>
+        <w:spacing w:before="240"/>
+        <w:jc w:val="both"/>
+      </w:pPr>
+      <w:r>
+        <w:tab/>
+      </w:r>
+      <w:proofErr w:type="gramStart"/>
+      <w:r>
+        <w:t>Std::</w:t>
+      </w:r>
+      <w:proofErr w:type="spellStart"/>
+      <w:proofErr w:type="gramEnd"/>
+      <w:r>
+        <w:t>cout</w:t>
+      </w:r>
+      <w:proofErr w:type="spellEnd"/>
+      <w:r>
+        <w:t xml:space="preserve"> &lt;&lt; Triple “ &lt;&lt; num &lt;&lt; “ is: “ &lt;&lt; num * 3 &lt;&lt; ‘\n’;</w:t>
+      </w:r>
+    </w:p>
+    <w:p>
+      <w:pPr>
+        <w:spacing w:before="240"/>
+        <w:jc w:val="both"/>
+      </w:pPr>
+      <w:r>
+        <w:t>}</w:t>
+      </w:r>
+    </w:p>
+    <w:p>
+      <w:pPr>
+        <w:spacing w:before="240"/>
+        <w:jc w:val="both"/>
+        <w:rPr>
+          <w:b/>
+          <w:bCs/>
+        </w:rPr>
+      </w:pPr>
+      <w:r>
+        <w:rPr>
+          <w:b/>
+          <w:bCs/>
+        </w:rPr>
+        <w:t>Chapter Review –</w:t>
+      </w:r>
+    </w:p>
+    <w:p>
+      <w:pPr>
+        <w:spacing w:before="240"/>
+        <w:jc w:val="both"/>
+      </w:pPr>
+      <w:r>
+        <w:t xml:space="preserve">A </w:t>
+      </w:r>
+      <w:r>
+        <w:rPr>
+          <w:b/>
+          <w:bCs/>
+        </w:rPr>
+        <w:t>statement</w:t>
+      </w:r>
+      <w:r>
+        <w:t xml:space="preserve"> is an instruction that makes the computer perform a function. </w:t>
+      </w:r>
+    </w:p>
+    <w:p>
+      <w:pPr>
+        <w:spacing w:before="240"/>
+        <w:jc w:val="both"/>
+      </w:pPr>
+      <w:r>
+        <w:t xml:space="preserve">A </w:t>
+      </w:r>
+      <w:r>
+        <w:rPr>
+          <w:b/>
+          <w:bCs/>
+        </w:rPr>
+        <w:t>function</w:t>
+      </w:r>
+      <w:r>
+        <w:t xml:space="preserve"> is a collection of statements, executed sequentially. Execution starts at the top of the function and every program must contain a </w:t>
+      </w:r>
+      <w:r>
+        <w:rPr>
+          <w:i/>
+          <w:iCs/>
+        </w:rPr>
+        <w:t xml:space="preserve">main </w:t>
+      </w:r>
+      <w:r>
+        <w:t>function.</w:t>
+      </w:r>
+    </w:p>
+    <w:p>
+      <w:pPr>
+        <w:spacing w:before="240"/>
+        <w:jc w:val="both"/>
+      </w:pPr>
+      <w:r>
+        <w:t xml:space="preserve">An </w:t>
+      </w:r>
+      <w:r>
+        <w:rPr>
+          <w:b/>
+          <w:bCs/>
+        </w:rPr>
+        <w:t xml:space="preserve">identifier </w:t>
+      </w:r>
+      <w:r>
+        <w:t xml:space="preserve">is the name of a function, object, type, etc. </w:t>
+      </w:r>
+    </w:p>
+    <w:p>
+      <w:pPr>
+        <w:spacing w:before="240"/>
+        <w:jc w:val="both"/>
+        <w:rPr>
+          <w:b/>
+          <w:bCs/>
+        </w:rPr>
+      </w:pPr>
+      <w:r>
+        <w:t xml:space="preserve">The rules of the language are its </w:t>
+      </w:r>
+      <w:r>
+        <w:rPr>
+          <w:b/>
+          <w:bCs/>
+        </w:rPr>
+        <w:t>syntax</w:t>
+      </w:r>
+      <w:r>
+        <w:t xml:space="preserve"> and errors in writing (grammar, spelling, etc.) are called</w:t>
+      </w:r>
+      <w:r>
+        <w:rPr>
+          <w:b/>
+          <w:bCs/>
+        </w:rPr>
+        <w:t xml:space="preserve"> syntax errors. </w:t>
+      </w:r>
+    </w:p>
+    <w:p>
+      <w:pPr>
+        <w:spacing w:before="240"/>
+        <w:jc w:val="both"/>
+      </w:pPr>
+      <w:r>
+        <w:rPr>
+          <w:b/>
+          <w:bCs/>
+        </w:rPr>
+        <w:t xml:space="preserve">Comments </w:t>
+      </w:r>
+      <w:r>
+        <w:t>are notes in the code used to describe how it functions and its purpose. Comments can be used to disable parts of your code.</w:t>
+      </w:r>
+    </w:p>
+    <w:p>
+      <w:pPr>
+        <w:spacing w:before="240"/>
+        <w:jc w:val="both"/>
+      </w:pPr>
+      <w:r>
+        <w:rPr>
+          <w:b/>
+          <w:bCs/>
+        </w:rPr>
+        <w:t xml:space="preserve">Data </w:t>
+      </w:r>
+      <w:r>
+        <w:t xml:space="preserve">is any information that can be moved, stored, and processed by a computer. A single piece of data is known as a </w:t>
+      </w:r>
+      <w:r>
+        <w:rPr>
+          <w:b/>
+          <w:bCs/>
+        </w:rPr>
+        <w:t>value</w:t>
+      </w:r>
+      <w:r>
+        <w:t xml:space="preserve"> (for example, letters, numbers, text).</w:t>
+      </w:r>
+    </w:p>
+    <w:p>
+      <w:pPr>
+        <w:spacing w:before="240"/>
+        <w:jc w:val="both"/>
+      </w:pPr>
+      <w:r>
+        <w:t xml:space="preserve">A </w:t>
+      </w:r>
+      <w:r>
+        <w:rPr>
+          <w:b/>
+          <w:bCs/>
+        </w:rPr>
+        <w:t xml:space="preserve">variable </w:t>
+      </w:r>
+      <w:r>
+        <w:t xml:space="preserve">is a named (identified) piece of memory used to store value/s. To create a variable, you use a </w:t>
+      </w:r>
+      <w:r>
+        <w:rPr>
+          <w:b/>
+          <w:bCs/>
+        </w:rPr>
+        <w:t>definition statement</w:t>
+      </w:r>
+      <w:r>
+        <w:t xml:space="preserve"> and when the program is run the variable is </w:t>
+      </w:r>
+      <w:r>
+        <w:rPr>
+          <w:b/>
+          <w:bCs/>
+        </w:rPr>
+        <w:t xml:space="preserve">instantiated </w:t>
+      </w:r>
+      <w:r>
+        <w:t xml:space="preserve">which means it’s assigned a </w:t>
+      </w:r>
+      <w:r>
+        <w:rPr>
+          <w:b/>
+          <w:bCs/>
+        </w:rPr>
+        <w:t xml:space="preserve">memory address. </w:t>
+      </w:r>
+    </w:p>
+    <w:p>
+      <w:pPr>
+        <w:spacing w:before="240"/>
+        <w:jc w:val="both"/>
+      </w:pPr>
+      <w:r>
+        <w:t xml:space="preserve">A </w:t>
+      </w:r>
+      <w:r>
+        <w:rPr>
+          <w:b/>
+          <w:bCs/>
+        </w:rPr>
+        <w:t xml:space="preserve">data type </w:t>
+      </w:r>
+      <w:r>
+        <w:t xml:space="preserve">tells the computer to interpret a piece of data like an </w:t>
+      </w:r>
+      <w:r>
+        <w:rPr>
+          <w:b/>
+          <w:bCs/>
+        </w:rPr>
+        <w:t>integer</w:t>
+      </w:r>
+      <w:r>
+        <w:t xml:space="preserve"> which is used to store non-fractional values.</w:t>
+      </w:r>
+    </w:p>
+    <w:p>
+      <w:pPr>
+        <w:spacing w:before="240"/>
+        <w:jc w:val="both"/>
+      </w:pPr>
+      <w:r>
+        <w:rPr>
+          <w:b/>
+          <w:bCs/>
+        </w:rPr>
+        <w:lastRenderedPageBreak/>
+        <w:t xml:space="preserve">Copy assignment </w:t>
+      </w:r>
+      <w:r>
+        <w:t>(=) can be used to assign a variable a (new) value.</w:t>
+      </w:r>
+    </w:p>
+    <w:p>
+      <w:pPr>
+        <w:spacing w:before="240"/>
+        <w:jc w:val="both"/>
+        <w:rPr>
+          <w:b/>
+          <w:bCs/>
+        </w:rPr>
+      </w:pPr>
+      <w:r>
+        <w:t xml:space="preserve">The process of assigning an initial value for an object is </w:t>
+      </w:r>
+      <w:r>
+        <w:rPr>
+          <w:b/>
+          <w:bCs/>
+        </w:rPr>
+        <w:t xml:space="preserve">initialization, </w:t>
+      </w:r>
+      <w:r>
+        <w:t xml:space="preserve">the syntax used is called an </w:t>
+      </w:r>
+      <w:r>
+        <w:rPr>
+          <w:b/>
+          <w:bCs/>
+        </w:rPr>
+        <w:t>initializer.</w:t>
+      </w:r>
+    </w:p>
+    <w:p>
+      <w:pPr>
+        <w:spacing w:before="240"/>
+        <w:jc w:val="both"/>
+      </w:pPr>
+      <w:r>
+        <w:drawing>
+          <wp:inline distT="0" distB="0" distL="0" distR="0" wp14:anchorId="0098E4DB" wp14:editId="0E02A802">
+            <wp:extent cx="5731510" cy="1928495"/>
+            <wp:effectExtent l="0" t="0" r="2540" b="0"/>
+            <wp:docPr id="464070213" name="Picture 1" descr="A screenshot of a note&#10;&#10;Description automatically generated"/>
+            <wp:cNvGraphicFramePr>
+              <a:graphicFrameLocks xmlns:a="http://schemas.openxmlformats.org/drawingml/2006/main" noChangeAspect="1"/>
+            </wp:cNvGraphicFramePr>
+            <a:graphic xmlns:a="http://schemas.openxmlformats.org/drawingml/2006/main">
+              <a:graphicData uri="http://schemas.openxmlformats.org/drawingml/2006/picture">
+                <pic:pic xmlns:pic="http://schemas.openxmlformats.org/drawingml/2006/picture">
+                  <pic:nvPicPr>
+                    <pic:cNvPr id="464070213" name="Picture 1" descr="A screenshot of a note&#10;&#10;Description automatically generated"/>
+                    <pic:cNvPicPr/>
+                  </pic:nvPicPr>
+                  <pic:blipFill>
+                    <a:blip r:embed="rId53"/>
+                    <a:stretch>
+                      <a:fillRect/>
+                    </a:stretch>
+                  </pic:blipFill>
+                  <pic:spPr>
+                    <a:xfrm>
+                      <a:off x="0" y="0"/>
+                      <a:ext cx="5731510" cy="1928495"/>
+                    </a:xfrm>
+                    <a:prstGeom prst="rect">
+                      <a:avLst/>
+                    </a:prstGeom>
+                  </pic:spPr>
+                </pic:pic>
+              </a:graphicData>
+            </a:graphic>
+          </wp:inline>
+        </w:drawing>
+      </w:r>
+    </w:p>
+    <w:p>
+      <w:pPr>
+        <w:spacing w:before="240"/>
+        <w:jc w:val="both"/>
+      </w:pPr>
+      <w:r>
+        <w:rPr>
+          <w:i/>
+          <w:iCs/>
+        </w:rPr>
+        <w:t xml:space="preserve">Direct initialization </w:t>
+      </w:r>
+      <w:r>
+        <w:t xml:space="preserve">(parenthesis initialisation), list initialisation (including value initialisation) is sometimes called uniform initialisation (or brace {} initialisation) and is the preferred method of </w:t>
+      </w:r>
+      <w:r>
+        <w:rPr>
+          <w:i/>
+          <w:iCs/>
+        </w:rPr>
+        <w:t xml:space="preserve">initialization. </w:t>
+      </w:r>
+      <w:r>
+        <w:t>And it is preferred to use initialisation (direct or list) over assignment (=).</w:t>
+      </w:r>
+    </w:p>
+    <w:p>
+      <w:pPr>
+        <w:spacing w:before="240"/>
+        <w:jc w:val="both"/>
+      </w:pPr>
+      <w:r>
+        <w:t xml:space="preserve">It’s </w:t>
+      </w:r>
+      <w:r>
+        <w:rPr>
+          <w:i/>
+          <w:iCs/>
+        </w:rPr>
+        <w:t xml:space="preserve">better </w:t>
+      </w:r>
+      <w:r>
+        <w:t xml:space="preserve">to initialize variables on its own line, in a separate </w:t>
+      </w:r>
+      <w:r>
+        <w:rPr>
+          <w:b/>
+          <w:bCs/>
+        </w:rPr>
+        <w:t>statement</w:t>
+      </w:r>
+      <w:r>
+        <w:t>.</w:t>
+      </w:r>
+    </w:p>
+    <w:p>
+      <w:pPr>
+        <w:spacing w:before="240"/>
+        <w:jc w:val="both"/>
+      </w:pPr>
+      <w:proofErr w:type="gramStart"/>
+      <w:r>
+        <w:t>Std::</w:t>
+      </w:r>
+      <w:proofErr w:type="spellStart"/>
+      <w:proofErr w:type="gramEnd"/>
+      <w:r>
+        <w:t>cout</w:t>
+      </w:r>
+      <w:proofErr w:type="spellEnd"/>
+      <w:r>
+        <w:t xml:space="preserve"> and operator&lt;&lt; allows us to output the result of an </w:t>
+      </w:r>
+      <w:r>
+        <w:rPr>
+          <w:b/>
+          <w:bCs/>
+        </w:rPr>
+        <w:t>expression</w:t>
+      </w:r>
+      <w:r>
+        <w:t>.</w:t>
+      </w:r>
+    </w:p>
+    <w:p>
+      <w:pPr>
+        <w:spacing w:before="240"/>
+        <w:jc w:val="both"/>
+      </w:pPr>
+      <w:proofErr w:type="gramStart"/>
+      <w:r>
+        <w:t>Std::</w:t>
+      </w:r>
+      <w:proofErr w:type="spellStart"/>
+      <w:proofErr w:type="gramEnd"/>
+      <w:r>
+        <w:t>endl</w:t>
+      </w:r>
+      <w:proofErr w:type="spellEnd"/>
+      <w:r>
+        <w:t xml:space="preserve"> outputs a </w:t>
+      </w:r>
+      <w:r>
+        <w:rPr>
+          <w:b/>
+          <w:bCs/>
+        </w:rPr>
+        <w:t xml:space="preserve">newline </w:t>
+      </w:r>
+      <w:r>
+        <w:t>character, it’s preferred to use ‘\n’ and it doesn’t flush the output every newline and instead lets the computer decide.</w:t>
+      </w:r>
+    </w:p>
+    <w:p>
+      <w:pPr>
+        <w:spacing w:before="240"/>
+        <w:jc w:val="both"/>
+      </w:pPr>
+      <w:proofErr w:type="gramStart"/>
+      <w:r>
+        <w:t>Std::</w:t>
+      </w:r>
+      <w:proofErr w:type="spellStart"/>
+      <w:proofErr w:type="gramEnd"/>
+      <w:r>
+        <w:t>cin</w:t>
+      </w:r>
+      <w:proofErr w:type="spellEnd"/>
+      <w:r>
+        <w:t xml:space="preserve"> and operator&gt;&gt; allows us to get a value from the keyboard.</w:t>
+      </w:r>
+    </w:p>
+    <w:p>
+      <w:pPr>
+        <w:spacing w:before="240"/>
+        <w:jc w:val="both"/>
+      </w:pPr>
+      <w:r>
+        <w:t xml:space="preserve">An </w:t>
+      </w:r>
+      <w:r>
+        <w:rPr>
+          <w:i/>
+          <w:iCs/>
+        </w:rPr>
+        <w:t xml:space="preserve">uninitialized </w:t>
+      </w:r>
+      <w:r>
+        <w:t xml:space="preserve">variable is a variable without a value, using (trying to get the value) of an uninitialized variable with result in </w:t>
+      </w:r>
+      <w:r>
+        <w:rPr>
+          <w:b/>
+          <w:bCs/>
+        </w:rPr>
+        <w:t>undefined behaviour.</w:t>
+      </w:r>
+    </w:p>
+    <w:p>
+      <w:pPr>
+        <w:spacing w:before="240"/>
+        <w:jc w:val="both"/>
+      </w:pPr>
+      <w:r>
+        <w:t xml:space="preserve">C++ reserves a set of names called </w:t>
+      </w:r>
+      <w:r>
+        <w:rPr>
+          <w:b/>
+          <w:bCs/>
+        </w:rPr>
+        <w:t xml:space="preserve">keywords. </w:t>
+      </w:r>
+      <w:r>
+        <w:t>These cannot be used as variable names.</w:t>
+      </w:r>
+    </w:p>
+    <w:p>
+      <w:pPr>
+        <w:spacing w:before="240"/>
+        <w:jc w:val="both"/>
+      </w:pPr>
+      <w:r>
+        <w:t xml:space="preserve">A </w:t>
+      </w:r>
+      <w:r>
+        <w:rPr>
+          <w:b/>
+          <w:bCs/>
+        </w:rPr>
+        <w:t xml:space="preserve">constant </w:t>
+      </w:r>
+      <w:r>
+        <w:t xml:space="preserve">is a piece of </w:t>
+      </w:r>
+      <w:r>
+        <w:rPr>
+          <w:b/>
+          <w:bCs/>
+        </w:rPr>
+        <w:t xml:space="preserve">fixed </w:t>
+      </w:r>
+      <w:r>
+        <w:t>value inserted directly into the source code.</w:t>
+      </w:r>
+    </w:p>
+    <w:p>
+      <w:pPr>
+        <w:spacing w:before="240"/>
+        <w:jc w:val="both"/>
+      </w:pPr>
+      <w:r>
+        <w:t xml:space="preserve">An </w:t>
+      </w:r>
+      <w:r>
+        <w:rPr>
+          <w:b/>
+          <w:bCs/>
+        </w:rPr>
+        <w:t xml:space="preserve">operation </w:t>
+      </w:r>
+      <w:r>
+        <w:t xml:space="preserve">is a process involving zero or more input values, called </w:t>
+      </w:r>
+      <w:r>
+        <w:rPr>
+          <w:b/>
+          <w:bCs/>
+        </w:rPr>
+        <w:t xml:space="preserve">operands. </w:t>
+      </w:r>
+      <w:r>
+        <w:t xml:space="preserve">The operation to be performed is denoted by the </w:t>
+      </w:r>
+      <w:r>
+        <w:rPr>
+          <w:b/>
+          <w:bCs/>
+        </w:rPr>
+        <w:t>operator</w:t>
+      </w:r>
+      <w:r>
+        <w:t xml:space="preserve"> and an </w:t>
+      </w:r>
+      <w:r>
+        <w:rPr>
+          <w:i/>
+          <w:iCs/>
+        </w:rPr>
+        <w:t xml:space="preserve">operation </w:t>
+      </w:r>
+      <w:r>
+        <w:t>produces an output value.</w:t>
+      </w:r>
+    </w:p>
+    <w:p>
+      <w:pPr>
+        <w:spacing w:before="240"/>
+        <w:jc w:val="both"/>
+        <w:rPr>
+          <w:i/>
+          <w:iCs/>
+          <w:u w:val="single"/>
+        </w:rPr>
+      </w:pPr>
+      <w:r>
+        <w:rPr>
+          <w:b/>
+          <w:bCs/>
+        </w:rPr>
+        <w:t xml:space="preserve">Unary </w:t>
+      </w:r>
+      <w:r>
+        <w:t xml:space="preserve">operators take in one value, </w:t>
+      </w:r>
+      <w:r>
+        <w:rPr>
+          <w:b/>
+          <w:bCs/>
+        </w:rPr>
+        <w:t xml:space="preserve">Binary </w:t>
+      </w:r>
+      <w:r>
+        <w:t xml:space="preserve">operators take two operands, </w:t>
+      </w:r>
+      <w:r>
+        <w:rPr>
+          <w:b/>
+          <w:bCs/>
+        </w:rPr>
+        <w:t xml:space="preserve">Ternary </w:t>
+      </w:r>
+      <w:r>
+        <w:t xml:space="preserve">take three operands and </w:t>
+      </w:r>
+      <w:r>
+        <w:rPr>
+          <w:b/>
+          <w:bCs/>
+        </w:rPr>
+        <w:t xml:space="preserve">Nullary </w:t>
+      </w:r>
+      <w:r>
+        <w:t xml:space="preserve">operators take zero </w:t>
+      </w:r>
+      <w:r>
+        <w:rPr>
+          <w:b/>
+          <w:bCs/>
+          <w:u w:val="single"/>
+        </w:rPr>
+        <w:t>operands.</w:t>
+      </w:r>
+    </w:p>
+    <w:p>
+      <w:pPr>
+        <w:spacing w:before="240"/>
+        <w:jc w:val="both"/>
+      </w:pPr>
+    </w:p>
+    <w:p>
+      <w:pPr>
+        <w:spacing w:before="240"/>
+        <w:jc w:val="both"/>
+      </w:pPr>
+      <w:r>
+        <w:lastRenderedPageBreak/>
+        <w:t xml:space="preserve">An </w:t>
+      </w:r>
+      <w:r>
+        <w:rPr>
+          <w:b/>
+          <w:bCs/>
+        </w:rPr>
+        <w:t xml:space="preserve">expression </w:t>
+      </w:r>
+      <w:r>
+        <w:t xml:space="preserve">is a sequence of literals, variables, operators, and function calls used to produce a single output value. The calculation of this output value is called </w:t>
+      </w:r>
+      <w:r>
+        <w:rPr>
+          <w:b/>
+          <w:bCs/>
+        </w:rPr>
+        <w:t xml:space="preserve">evaluation. </w:t>
+      </w:r>
+      <w:r>
+        <w:t xml:space="preserve">The value produced is the </w:t>
+      </w:r>
+      <w:r>
+        <w:rPr>
+          <w:b/>
+          <w:bCs/>
+        </w:rPr>
+        <w:t xml:space="preserve">result </w:t>
+      </w:r>
+      <w:r>
+        <w:t>of the expression.</w:t>
+      </w:r>
+    </w:p>
+    <w:p>
+      <w:pPr>
+        <w:spacing w:before="240"/>
+        <w:jc w:val="both"/>
+      </w:pPr>
+      <w:r>
+        <w:t xml:space="preserve">An </w:t>
+      </w:r>
+      <w:r>
+        <w:rPr>
+          <w:b/>
+          <w:bCs/>
+        </w:rPr>
+        <w:t xml:space="preserve">expression statement </w:t>
+      </w:r>
+      <w:r>
+        <w:t>is an expression that’s been turned into a statement by ending with a semicolon (;).</w:t>
+      </w:r>
+    </w:p>
+    <w:p>
+      <w:pPr>
+        <w:spacing w:before="240"/>
+        <w:jc w:val="both"/>
+        <w:rPr>
+          <w:b/>
+          <w:bCs/>
+        </w:rPr>
+      </w:pPr>
+      <w:r>
+        <w:t xml:space="preserve">Note: When writing programs, compile them actively to debug and errors or problems. Focus on getting the code working, once sure you’re going to keep some code, then you can spend time </w:t>
+      </w:r>
+      <w:r>
+        <w:rPr>
+          <w:b/>
+          <w:bCs/>
+        </w:rPr>
+        <w:t>removing, temporary/debugging code, adding comments, handling error cases, formatting your code, ensuring best practices are followed, removing redundant logic, etc…</w:t>
+      </w:r>
+    </w:p>
+    <w:p>
+      <w:pPr>
+        <w:spacing w:before="240"/>
+        <w:jc w:val="both"/>
+      </w:pPr>
+      <w:r>
+        <w:t xml:space="preserve">First-draft programs are often </w:t>
+      </w:r>
+      <w:r>
+        <w:rPr>
+          <w:i/>
+          <w:iCs/>
+        </w:rPr>
+        <w:t xml:space="preserve">messy </w:t>
+      </w:r>
+      <w:r>
+        <w:t xml:space="preserve">and </w:t>
+      </w:r>
+      <w:r>
+        <w:rPr>
+          <w:i/>
+          <w:iCs/>
+        </w:rPr>
+        <w:t>imperfect</w:t>
+      </w:r>
+      <w:r>
+        <w:t>. Most code requires cleanup and refinement to get great!</w:t>
+      </w:r>
+    </w:p>
+    <w:p>
+      <w:pPr>
+        <w:spacing w:before="240"/>
+        <w:jc w:val="both"/>
+        <w:rPr>
+          <w:b/>
+          <w:bCs/>
+        </w:rPr>
+      </w:pPr>
+      <w:r>
+        <w:rPr>
+          <w:b/>
+          <w:bCs/>
+        </w:rPr>
+        <w:t>Quiz.</w:t>
+      </w:r>
+    </w:p>
+    <w:p>
+      <w:pPr>
+        <w:pStyle w:val="ListParagraph"/>
+        <w:numPr>
+          <w:ilvl w:val="0"/>
+          <w:numId w:val="10"/>
+        </w:numPr>
+        <w:spacing w:before="240"/>
+        <w:jc w:val="both"/>
+        <w:rPr>
+          <w:b/>
+          <w:bCs/>
+        </w:rPr>
+      </w:pPr>
+      <w:r>
+        <w:rPr>
+          <w:b/>
+          <w:bCs/>
+        </w:rPr>
+        <w:t>What is the difference between initialization and assignment?</w:t>
+      </w:r>
+    </w:p>
+    <w:p>
+      <w:pPr>
+        <w:pStyle w:val="ListParagraph"/>
+        <w:numPr>
+          <w:ilvl w:val="0"/>
+          <w:numId w:val="1"/>
+        </w:numPr>
+        <w:spacing w:before="240"/>
+        <w:jc w:val="both"/>
+      </w:pPr>
+      <w:r>
+        <w:t>Initialization is the creation of a variable and initialized with a value upon creation. Assignment is adding (or assigning) a value to an already created variable.</w:t>
+      </w:r>
+    </w:p>
+    <w:p>
+      <w:pPr>
+        <w:pStyle w:val="ListParagraph"/>
+        <w:numPr>
+          <w:ilvl w:val="0"/>
+          <w:numId w:val="10"/>
+        </w:numPr>
+        <w:spacing w:before="240"/>
+        <w:jc w:val="both"/>
+        <w:rPr>
+          <w:b/>
+          <w:bCs/>
+        </w:rPr>
+      </w:pPr>
+      <w:r>
+        <w:rPr>
+          <w:b/>
+          <w:bCs/>
+        </w:rPr>
+        <w:t>When does undefined behaviour occur? What are the consequences of undefined behaviour?</w:t>
+      </w:r>
+    </w:p>
+    <w:p>
+      <w:pPr>
+        <w:pStyle w:val="ListParagraph"/>
+        <w:numPr>
+          <w:ilvl w:val="0"/>
+          <w:numId w:val="1"/>
+        </w:numPr>
+        <w:spacing w:before="240"/>
+        <w:jc w:val="both"/>
+      </w:pPr>
+      <w:r>
+        <w:t xml:space="preserve">Undefined behaviour occurs when trying to use an uninitialized variable - </w:t>
+      </w:r>
+      <w:r>
+        <w:rPr>
+          <w:color w:val="FF0000"/>
+        </w:rPr>
+        <w:t>when the programmer does something ill-specified</w:t>
+      </w:r>
+      <w:r>
+        <w:rPr>
+          <w:color w:val="FF0000"/>
+        </w:rPr>
+        <w:t xml:space="preserve"> (like </w:t>
+      </w:r>
+      <w:r>
+        <w:rPr>
+          <w:i/>
+          <w:iCs/>
+          <w:color w:val="FF0000"/>
+        </w:rPr>
+        <w:t>syntax)</w:t>
+      </w:r>
+      <w:r>
+        <w:rPr>
+          <w:color w:val="FF0000"/>
+        </w:rPr>
+        <w:t xml:space="preserve"> in the C++ language. </w:t>
+      </w:r>
+      <w:r>
+        <w:t xml:space="preserve">Undefined behaviour can produce several results like a faulty program (at the start, middle, and end) or the program behaving as it should. </w:t>
+      </w:r>
+    </w:p>
+    <w:p>
+      <w:pPr>
+        <w:pStyle w:val="ListParagraph"/>
+        <w:numPr>
+          <w:ilvl w:val="0"/>
+          <w:numId w:val="10"/>
+        </w:numPr>
+        <w:spacing w:before="240"/>
+        <w:jc w:val="both"/>
+        <w:rPr>
+          <w:b/>
+          <w:bCs/>
+        </w:rPr>
+      </w:pPr>
+      <w:r>
+        <w:rPr>
+          <w:b/>
+          <w:bCs/>
+        </w:rPr>
+        <w:t>When a program that asks the user to enter a number, then a second number. The program should tell the user what the result of adding or subtracting the two numbers is.</w:t>
+      </w:r>
+    </w:p>
+    <w:p>
+      <w:pPr>
+        <w:pStyle w:val="ListParagraph"/>
+        <w:spacing w:before="240"/>
+        <w:jc w:val="both"/>
+        <w:rPr>
+          <w:b/>
+          <w:bCs/>
+        </w:rPr>
+      </w:pPr>
+      <w:r>
+        <w:rPr>
+          <w:b/>
+          <w:bCs/>
+        </w:rPr>
+        <w:drawing>
+          <wp:inline distT="0" distB="0" distL="0" distR="0" wp14:anchorId="18C25D60" wp14:editId="5B9FC20D">
+            <wp:extent cx="5731510" cy="1352550"/>
+            <wp:effectExtent l="0" t="0" r="2540" b="0"/>
+            <wp:docPr id="248392421" name="Picture 1" descr="A computer screen shot of a black screen&#10;&#10;Description automatically generated"/>
+            <wp:cNvGraphicFramePr>
+              <a:graphicFrameLocks xmlns:a="http://schemas.openxmlformats.org/drawingml/2006/main" noChangeAspect="1"/>
+            </wp:cNvGraphicFramePr>
+            <a:graphic xmlns:a="http://schemas.openxmlformats.org/drawingml/2006/main">
+              <a:graphicData uri="http://schemas.openxmlformats.org/drawingml/2006/picture">
+                <pic:pic xmlns:pic="http://schemas.openxmlformats.org/drawingml/2006/picture">
+                  <pic:nvPicPr>
+                    <pic:cNvPr id="248392421" name="Picture 1" descr="A computer screen shot of a black screen&#10;&#10;Description automatically generated"/>
+                    <pic:cNvPicPr/>
+                  </pic:nvPicPr>
+                  <pic:blipFill>
+                    <a:blip r:embed="rId54"/>
+                    <a:stretch>
+                      <a:fillRect/>
+                    </a:stretch>
+                  </pic:blipFill>
+                  <pic:spPr>
+                    <a:xfrm>
+                      <a:off x="0" y="0"/>
+                      <a:ext cx="5731510" cy="1352550"/>
+                    </a:xfrm>
+                    <a:prstGeom prst="rect">
+                      <a:avLst/>
+                    </a:prstGeom>
+                  </pic:spPr>
+                </pic:pic>
+              </a:graphicData>
+            </a:graphic>
+          </wp:inline>
+        </w:drawing>
+      </w:r>
+    </w:p>
+    <w:p>
+      <w:pPr>
+        <w:pStyle w:val="ListParagraph"/>
+        <w:spacing w:before="240"/>
+        <w:jc w:val="both"/>
+        <w:rPr>
+          <w:b/>
+          <w:bCs/>
+        </w:rPr>
+      </w:pPr>
+      <w:r>
+        <w:rPr>
+          <w:b/>
+          <w:bCs/>
+        </w:rPr>
+        <w:drawing>
+          <wp:inline distT="0" distB="0" distL="0" distR="0" wp14:anchorId="4757D400" wp14:editId="0F6CD8AC">
+            <wp:extent cx="2857899" cy="962159"/>
+            <wp:effectExtent l="0" t="0" r="0" b="9525"/>
+            <wp:docPr id="601622097" name="Picture 1" descr="A black background with white text&#10;&#10;Description automatically generated"/>
+            <wp:cNvGraphicFramePr>
+              <a:graphicFrameLocks xmlns:a="http://schemas.openxmlformats.org/drawingml/2006/main" noChangeAspect="1"/>
+            </wp:cNvGraphicFramePr>
+            <a:graphic xmlns:a="http://schemas.openxmlformats.org/drawingml/2006/main">
+              <a:graphicData uri="http://schemas.openxmlformats.org/drawingml/2006/picture">
+                <pic:pic xmlns:pic="http://schemas.openxmlformats.org/drawingml/2006/picture">
+                  <pic:nvPicPr>
+                    <pic:cNvPr id="601622097" name="Picture 1" descr="A black background with white text&#10;&#10;Description automatically generated"/>
+                    <pic:cNvPicPr/>
+                  </pic:nvPicPr>
+                  <pic:blipFill>
+                    <a:blip r:embed="rId55"/>
+                    <a:stretch>
+                      <a:fillRect/>
+                    </a:stretch>
+                  </pic:blipFill>
+                  <pic:spPr>
+                    <a:xfrm>
+                      <a:off x="0" y="0"/>
+                      <a:ext cx="2857899" cy="962159"/>
+                    </a:xfrm>
+                    <a:prstGeom prst="rect">
+                      <a:avLst/>
+                    </a:prstGeom>
+                  </pic:spPr>
+                </pic:pic>
+              </a:graphicData>
+            </a:graphic>
+          </wp:inline>
+        </w:drawing>
+      </w:r>
+    </w:p>
+    <w:p>
+      <w:pPr>
+        <w:pStyle w:val="ListParagraph"/>
+        <w:spacing w:before="240"/>
+        <w:jc w:val="both"/>
+        <w:rPr>
+          <w:b/>
+          <w:bCs/>
+        </w:rPr>
+      </w:pPr>
+    </w:p>
+    <w:p>
+      <w:pPr>
+        <w:spacing w:before="240"/>
+        <w:jc w:val="both"/>
+      </w:pPr>
+    </w:p>
+    <w:p>
+      <w:pPr>
+        <w:spacing w:before="240"/>
+        <w:jc w:val="both"/>
       </w:pPr>
     </w:p>
     <w:sectPr>
@@ -11351,6 +12719,95 @@
     </w:lvl>
   </w:abstractNum>
   <w:abstractNum w:abstractNumId="1" w15:restartNumberingAfterBreak="0">
+    <w:nsid w:val="181E6A17"/>
+    <w:multiLevelType w:val="hybridMultilevel"/>
+    <w:tmpl w:val="B30081C2"/>
+    <w:lvl w:ilvl="0" w:tplc="0C09000F">
+      <w:start w:val="1"/>
+      <w:numFmt w:val="decimal"/>
+      <w:lvlText w:val="%1."/>
+      <w:lvlJc w:val="left"/>
+      <w:pPr>
+        <w:ind w:left="720" w:hanging="360"/>
+      </w:pPr>
+      <w:rPr>
+        <w:rFonts w:hint="default"/>
+      </w:rPr>
+    </w:lvl>
+    <w:lvl w:ilvl="1" w:tplc="0C090019">
+      <w:start w:val="1"/>
+      <w:numFmt w:val="lowerLetter"/>
+      <w:lvlText w:val="%2."/>
+      <w:lvlJc w:val="left"/>
+      <w:pPr>
+        <w:ind w:left="1440" w:hanging="360"/>
+      </w:pPr>
+    </w:lvl>
+    <w:lvl w:ilvl="2" w:tplc="0C09001B" w:tentative="1">
+      <w:start w:val="1"/>
+      <w:numFmt w:val="lowerRoman"/>
+      <w:lvlText w:val="%3."/>
+      <w:lvlJc w:val="right"/>
+      <w:pPr>
+        <w:ind w:left="2160" w:hanging="180"/>
+      </w:pPr>
+    </w:lvl>
+    <w:lvl w:ilvl="3" w:tplc="0C09000F" w:tentative="1">
+      <w:start w:val="1"/>
+      <w:numFmt w:val="decimal"/>
+      <w:lvlText w:val="%4."/>
+      <w:lvlJc w:val="left"/>
+      <w:pPr>
+        <w:ind w:left="2880" w:hanging="360"/>
+      </w:pPr>
+    </w:lvl>
+    <w:lvl w:ilvl="4" w:tplc="0C090019" w:tentative="1">
+      <w:start w:val="1"/>
+      <w:numFmt w:val="lowerLetter"/>
+      <w:lvlText w:val="%5."/>
+      <w:lvlJc w:val="left"/>
+      <w:pPr>
+        <w:ind w:left="3600" w:hanging="360"/>
+      </w:pPr>
+    </w:lvl>
+    <w:lvl w:ilvl="5" w:tplc="0C09001B" w:tentative="1">
+      <w:start w:val="1"/>
+      <w:numFmt w:val="lowerRoman"/>
+      <w:lvlText w:val="%6."/>
+      <w:lvlJc w:val="right"/>
+      <w:pPr>
+        <w:ind w:left="4320" w:hanging="180"/>
+      </w:pPr>
+    </w:lvl>
+    <w:lvl w:ilvl="6" w:tplc="0C09000F" w:tentative="1">
+      <w:start w:val="1"/>
+      <w:numFmt w:val="decimal"/>
+      <w:lvlText w:val="%7."/>
+      <w:lvlJc w:val="left"/>
+      <w:pPr>
+        <w:ind w:left="5040" w:hanging="360"/>
+      </w:pPr>
+    </w:lvl>
+    <w:lvl w:ilvl="7" w:tplc="0C090019" w:tentative="1">
+      <w:start w:val="1"/>
+      <w:numFmt w:val="lowerLetter"/>
+      <w:lvlText w:val="%8."/>
+      <w:lvlJc w:val="left"/>
+      <w:pPr>
+        <w:ind w:left="5760" w:hanging="360"/>
+      </w:pPr>
+    </w:lvl>
+    <w:lvl w:ilvl="8" w:tplc="0C09001B" w:tentative="1">
+      <w:start w:val="1"/>
+      <w:numFmt w:val="lowerRoman"/>
+      <w:lvlText w:val="%9."/>
+      <w:lvlJc w:val="right"/>
+      <w:pPr>
+        <w:ind w:left="6480" w:hanging="180"/>
+      </w:pPr>
+    </w:lvl>
+  </w:abstractNum>
+  <w:abstractNum w:abstractNumId="2" w15:restartNumberingAfterBreak="0">
     <w:nsid w:val="1A112BD8"/>
     <w:multiLevelType w:val="hybridMultilevel"/>
     <w:tmpl w:val="45622B76"/>
@@ -11462,7 +12919,7 @@
       </w:rPr>
     </w:lvl>
   </w:abstractNum>
-  <w:abstractNum w:abstractNumId="2" w15:restartNumberingAfterBreak="0">
+  <w:abstractNum w:abstractNumId="3" w15:restartNumberingAfterBreak="0">
     <w:nsid w:val="24615ED6"/>
     <w:multiLevelType w:val="hybridMultilevel"/>
     <w:tmpl w:val="B510BC1E"/>
@@ -11574,7 +13031,7 @@
       </w:rPr>
     </w:lvl>
   </w:abstractNum>
-  <w:abstractNum w:abstractNumId="3" w15:restartNumberingAfterBreak="0">
+  <w:abstractNum w:abstractNumId="4" w15:restartNumberingAfterBreak="0">
     <w:nsid w:val="371555D6"/>
     <w:multiLevelType w:val="hybridMultilevel"/>
     <w:tmpl w:val="18246458"/>
@@ -11663,7 +13120,7 @@
       </w:pPr>
     </w:lvl>
   </w:abstractNum>
-  <w:abstractNum w:abstractNumId="4" w15:restartNumberingAfterBreak="0">
+  <w:abstractNum w:abstractNumId="5" w15:restartNumberingAfterBreak="0">
     <w:nsid w:val="4C1218D6"/>
     <w:multiLevelType w:val="hybridMultilevel"/>
     <w:tmpl w:val="6F78DB7E"/>
@@ -11775,7 +13232,7 @@
       </w:rPr>
     </w:lvl>
   </w:abstractNum>
-  <w:abstractNum w:abstractNumId="5" w15:restartNumberingAfterBreak="0">
+  <w:abstractNum w:abstractNumId="6" w15:restartNumberingAfterBreak="0">
     <w:nsid w:val="4E6420DC"/>
     <w:multiLevelType w:val="hybridMultilevel"/>
     <w:tmpl w:val="7B805230"/>
@@ -11864,7 +13321,7 @@
       </w:pPr>
     </w:lvl>
   </w:abstractNum>
-  <w:abstractNum w:abstractNumId="6" w15:restartNumberingAfterBreak="0">
+  <w:abstractNum w:abstractNumId="7" w15:restartNumberingAfterBreak="0">
     <w:nsid w:val="50423118"/>
     <w:multiLevelType w:val="hybridMultilevel"/>
     <w:tmpl w:val="EFF07B7C"/>
@@ -11976,7 +13433,7 @@
       </w:rPr>
     </w:lvl>
   </w:abstractNum>
-  <w:abstractNum w:abstractNumId="7" w15:restartNumberingAfterBreak="0">
+  <w:abstractNum w:abstractNumId="8" w15:restartNumberingAfterBreak="0">
     <w:nsid w:val="747876DC"/>
     <w:multiLevelType w:val="hybridMultilevel"/>
     <w:tmpl w:val="430CB190"/>
@@ -12065,7 +13522,7 @@
       </w:pPr>
     </w:lvl>
   </w:abstractNum>
-  <w:abstractNum w:abstractNumId="8" w15:restartNumberingAfterBreak="0">
+  <w:abstractNum w:abstractNumId="9" w15:restartNumberingAfterBreak="0">
     <w:nsid w:val="78872EF1"/>
     <w:multiLevelType w:val="hybridMultilevel"/>
     <w:tmpl w:val="6FCA2110"/>
@@ -12155,31 +13612,34 @@
     </w:lvl>
   </w:abstractNum>
   <w:num w:numId="1" w16cid:durableId="1973516195">
+    <w:abstractNumId w:val="3"/>
+  </w:num>
+  <w:num w:numId="2" w16cid:durableId="1517814774">
     <w:abstractNumId w:val="2"/>
   </w:num>
-  <w:num w:numId="2" w16cid:durableId="1517814774">
-    <w:abstractNumId w:val="1"/>
-  </w:num>
   <w:num w:numId="3" w16cid:durableId="888688101">
-    <w:abstractNumId w:val="6"/>
+    <w:abstractNumId w:val="7"/>
   </w:num>
   <w:num w:numId="4" w16cid:durableId="1735740708">
-    <w:abstractNumId w:val="7"/>
+    <w:abstractNumId w:val="8"/>
   </w:num>
   <w:num w:numId="5" w16cid:durableId="1397702784">
-    <w:abstractNumId w:val="4"/>
+    <w:abstractNumId w:val="5"/>
   </w:num>
   <w:num w:numId="6" w16cid:durableId="1728456617">
     <w:abstractNumId w:val="0"/>
   </w:num>
   <w:num w:numId="7" w16cid:durableId="366758447">
-    <w:abstractNumId w:val="5"/>
+    <w:abstractNumId w:val="6"/>
   </w:num>
   <w:num w:numId="8" w16cid:durableId="261378222">
-    <w:abstractNumId w:val="3"/>
+    <w:abstractNumId w:val="4"/>
   </w:num>
   <w:num w:numId="9" w16cid:durableId="298845004">
-    <w:abstractNumId w:val="8"/>
+    <w:abstractNumId w:val="9"/>
+  </w:num>
+  <w:num w:numId="10" w16cid:durableId="1294873858">
+    <w:abstractNumId w:val="1"/>
   </w:num>
 </w:numbering>
 </file>

</xml_diff>